<commit_message>
Optische Verbesserungen; Merkzettel hinzugefügt
</commit_message>
<xml_diff>
--- a/Dokumente/Charly/Wichtige Elemente für das Prg3-Projekt.docx
+++ b/Dokumente/Charly/Wichtige Elemente für das Prg3-Projekt.docx
@@ -169,152 +169,18 @@
       <w:pPr>
         <w:ind w:left="720"/>
         <w:contextualSpacing/>
-        <w:rPr>
-          <w:sz w:val="28"/>
-          <w:lang w:val="de-DE"/>
-        </w:rPr>
-      </w:pPr>
-    </w:p>
-    <w:p>
-      <w:pPr>
-        <w:pStyle w:val="Listenabsatz"/>
-        <w:numPr>
-          <w:ilvl w:val="0"/>
-          <w:numId w:val="1"/>
-        </w:numPr>
-        <w:rPr>
-          <w:b/>
-          <w:sz w:val="28"/>
-          <w:lang w:val="de-DE"/>
-        </w:rPr>
-      </w:pPr>
-      <w:proofErr w:type="spellStart"/>
-      <w:r>
-        <w:rPr>
-          <w:b/>
-          <w:sz w:val="28"/>
-          <w:lang w:val="de-DE"/>
-        </w:rPr>
-        <w:t>Namespaces</w:t>
-      </w:r>
-      <w:proofErr w:type="spellEnd"/>
-      <w:r>
-        <w:rPr>
-          <w:b/>
-          <w:sz w:val="28"/>
-          <w:lang w:val="de-DE"/>
-        </w:rPr>
-        <w:t xml:space="preserve"> / </w:t>
-      </w:r>
-      <w:proofErr w:type="spellStart"/>
-      <w:r>
-        <w:rPr>
-          <w:b/>
-          <w:sz w:val="28"/>
-          <w:lang w:val="de-DE"/>
-        </w:rPr>
-        <w:t>using</w:t>
-      </w:r>
-      <w:proofErr w:type="spellEnd"/>
-    </w:p>
-    <w:p>
-      <w:pPr>
-        <w:ind w:left="708"/>
-        <w:contextualSpacing/>
-        <w:rPr>
-          <w:sz w:val="28"/>
-          <w:lang w:val="de-DE"/>
-        </w:rPr>
-      </w:pPr>
-      <w:r>
-        <w:rPr>
-          <w:sz w:val="28"/>
-          <w:lang w:val="de-DE"/>
-        </w:rPr>
-        <w:t xml:space="preserve">Immer nur die </w:t>
-      </w:r>
-      <w:proofErr w:type="spellStart"/>
-      <w:r>
-        <w:rPr>
-          <w:sz w:val="28"/>
-          <w:lang w:val="de-DE"/>
-        </w:rPr>
-        <w:t>namespaces</w:t>
-      </w:r>
-      <w:proofErr w:type="spellEnd"/>
-      <w:r>
-        <w:rPr>
-          <w:sz w:val="28"/>
-          <w:lang w:val="de-DE"/>
-        </w:rPr>
-        <w:t xml:space="preserve"> importieren, die wirklich gebraucht werden</w:t>
-      </w:r>
-    </w:p>
-    <w:p>
-      <w:pPr>
-        <w:ind w:left="708"/>
-        <w:contextualSpacing/>
-        <w:rPr>
-          <w:sz w:val="28"/>
-          <w:lang w:val="de-DE"/>
-        </w:rPr>
-      </w:pPr>
-    </w:p>
-    <w:p>
-      <w:pPr>
-        <w:pStyle w:val="Listenabsatz"/>
-        <w:numPr>
-          <w:ilvl w:val="0"/>
-          <w:numId w:val="1"/>
-        </w:numPr>
-        <w:rPr>
-          <w:b/>
-          <w:sz w:val="28"/>
-          <w:lang w:val="de-DE"/>
-        </w:rPr>
-      </w:pPr>
-      <w:r>
-        <w:rPr>
-          <w:b/>
-          <w:sz w:val="28"/>
-          <w:lang w:val="de-DE"/>
-        </w:rPr>
-        <w:t>Programmieren mit Interfaces</w:t>
-      </w:r>
+        <w:jc w:val="center"/>
+        <w:rPr>
+          <w:sz w:val="28"/>
+          <w:lang w:val="de-DE"/>
+        </w:rPr>
+      </w:pPr>
     </w:p>
     <w:p>
       <w:pPr>
         <w:ind w:left="720"/>
         <w:contextualSpacing/>
-        <w:rPr>
-          <w:sz w:val="28"/>
-          <w:lang w:val="de-DE"/>
-        </w:rPr>
-      </w:pPr>
-      <w:r>
-        <w:rPr>
-          <w:sz w:val="28"/>
-          <w:lang w:val="de-DE"/>
-        </w:rPr>
-        <w:t>Stichwort: Komponentendiagramm mit draw.io</w:t>
-      </w:r>
-      <w:bookmarkStart w:id="0" w:name="_GoBack"/>
-      <w:bookmarkEnd w:id="0"/>
-    </w:p>
-    <w:p>
-      <w:pPr>
-        <w:ind w:left="720"/>
-        <w:contextualSpacing/>
-        <w:rPr>
-          <w:sz w:val="28"/>
-          <w:lang w:val="de-DE"/>
-        </w:rPr>
-      </w:pPr>
-    </w:p>
-    <w:p>
-      <w:pPr>
-        <w:ind w:left="720"/>
-        <w:contextualSpacing/>
+        <w:jc w:val="center"/>
         <w:rPr>
           <w:sz w:val="28"/>
           <w:lang w:val="de-DE"/>
@@ -324,12 +190,11 @@
         <w:rPr>
           <w:noProof/>
         </w:rPr>
-        <w:lastRenderedPageBreak/>
         <w:drawing>
-          <wp:inline distT="0" distB="0" distL="0" distR="0" wp14:anchorId="31807E15" wp14:editId="23E15B40">
-            <wp:extent cx="4671943" cy="4419600"/>
-            <wp:effectExtent l="19050" t="19050" r="14605" b="19050"/>
-            <wp:docPr id="2" name="Grafik 2"/>
+          <wp:inline distT="0" distB="0" distL="0" distR="0" wp14:anchorId="3DD7C860" wp14:editId="336EAB4E">
+            <wp:extent cx="4768146" cy="2876550"/>
+            <wp:effectExtent l="0" t="0" r="0" b="0"/>
+            <wp:docPr id="3" name="Grafik 3"/>
             <wp:cNvGraphicFramePr>
               <a:graphicFrameLocks xmlns:a="http://schemas.openxmlformats.org/drawingml/2006/main" noChangeAspect="1"/>
             </wp:cNvGraphicFramePr>
@@ -349,7 +214,205 @@
                   <pic:spPr>
                     <a:xfrm>
                       <a:off x="0" y="0"/>
-                      <a:ext cx="4679417" cy="4426671"/>
+                      <a:ext cx="4775793" cy="2881163"/>
+                    </a:xfrm>
+                    <a:prstGeom prst="rect">
+                      <a:avLst/>
+                    </a:prstGeom>
+                  </pic:spPr>
+                </pic:pic>
+              </a:graphicData>
+            </a:graphic>
+          </wp:inline>
+        </w:drawing>
+      </w:r>
+    </w:p>
+    <w:p>
+      <w:pPr>
+        <w:ind w:left="720"/>
+        <w:contextualSpacing/>
+        <w:rPr>
+          <w:sz w:val="28"/>
+          <w:lang w:val="de-DE"/>
+        </w:rPr>
+      </w:pPr>
+    </w:p>
+    <w:p>
+      <w:pPr>
+        <w:pStyle w:val="Listenabsatz"/>
+        <w:numPr>
+          <w:ilvl w:val="0"/>
+          <w:numId w:val="1"/>
+        </w:numPr>
+        <w:rPr>
+          <w:b/>
+          <w:sz w:val="28"/>
+          <w:lang w:val="de-DE"/>
+        </w:rPr>
+      </w:pPr>
+      <w:proofErr w:type="spellStart"/>
+      <w:r>
+        <w:rPr>
+          <w:b/>
+          <w:sz w:val="28"/>
+          <w:lang w:val="de-DE"/>
+        </w:rPr>
+        <w:t>Namespaces</w:t>
+      </w:r>
+      <w:proofErr w:type="spellEnd"/>
+      <w:r>
+        <w:rPr>
+          <w:b/>
+          <w:sz w:val="28"/>
+          <w:lang w:val="de-DE"/>
+        </w:rPr>
+        <w:t xml:space="preserve"> / </w:t>
+      </w:r>
+      <w:proofErr w:type="spellStart"/>
+      <w:r>
+        <w:rPr>
+          <w:b/>
+          <w:sz w:val="28"/>
+          <w:lang w:val="de-DE"/>
+        </w:rPr>
+        <w:t>using</w:t>
+      </w:r>
+      <w:proofErr w:type="spellEnd"/>
+    </w:p>
+    <w:p>
+      <w:pPr>
+        <w:ind w:left="708"/>
+        <w:contextualSpacing/>
+        <w:rPr>
+          <w:sz w:val="28"/>
+          <w:lang w:val="de-DE"/>
+        </w:rPr>
+      </w:pPr>
+      <w:r>
+        <w:rPr>
+          <w:sz w:val="28"/>
+          <w:lang w:val="de-DE"/>
+        </w:rPr>
+        <w:t xml:space="preserve">Immer nur die </w:t>
+      </w:r>
+      <w:proofErr w:type="spellStart"/>
+      <w:r>
+        <w:rPr>
+          <w:sz w:val="28"/>
+          <w:lang w:val="de-DE"/>
+        </w:rPr>
+        <w:t>namespaces</w:t>
+      </w:r>
+      <w:proofErr w:type="spellEnd"/>
+      <w:r>
+        <w:rPr>
+          <w:sz w:val="28"/>
+          <w:lang w:val="de-DE"/>
+        </w:rPr>
+        <w:t xml:space="preserve"> importieren, die wirklich gebraucht werden</w:t>
+      </w:r>
+    </w:p>
+    <w:p>
+      <w:pPr>
+        <w:ind w:left="708"/>
+        <w:contextualSpacing/>
+        <w:rPr>
+          <w:sz w:val="28"/>
+          <w:lang w:val="de-DE"/>
+        </w:rPr>
+      </w:pPr>
+    </w:p>
+    <w:p>
+      <w:pPr>
+        <w:pStyle w:val="Listenabsatz"/>
+        <w:numPr>
+          <w:ilvl w:val="0"/>
+          <w:numId w:val="1"/>
+        </w:numPr>
+        <w:rPr>
+          <w:b/>
+          <w:sz w:val="28"/>
+          <w:lang w:val="de-DE"/>
+        </w:rPr>
+      </w:pPr>
+      <w:r>
+        <w:rPr>
+          <w:b/>
+          <w:sz w:val="28"/>
+          <w:lang w:val="de-DE"/>
+        </w:rPr>
+        <w:lastRenderedPageBreak/>
+        <w:t>Programmieren mit Interfaces</w:t>
+      </w:r>
+    </w:p>
+    <w:p>
+      <w:pPr>
+        <w:pStyle w:val="Listenabsatz"/>
+        <w:numPr>
+          <w:ilvl w:val="0"/>
+          <w:numId w:val="2"/>
+        </w:numPr>
+        <w:rPr>
+          <w:sz w:val="28"/>
+          <w:lang w:val="de-DE"/>
+        </w:rPr>
+      </w:pPr>
+      <w:r>
+        <w:rPr>
+          <w:sz w:val="28"/>
+          <w:lang w:val="de-DE"/>
+        </w:rPr>
+        <w:t>Stichwort: Komponentendiagramm mit draw.io</w:t>
+      </w:r>
+    </w:p>
+    <w:p>
+      <w:pPr>
+        <w:ind w:left="720"/>
+        <w:contextualSpacing/>
+        <w:rPr>
+          <w:sz w:val="28"/>
+          <w:lang w:val="de-DE"/>
+        </w:rPr>
+      </w:pPr>
+    </w:p>
+    <w:p>
+      <w:pPr>
+        <w:ind w:left="720"/>
+        <w:contextualSpacing/>
+        <w:rPr>
+          <w:sz w:val="28"/>
+          <w:lang w:val="de-DE"/>
+        </w:rPr>
+      </w:pPr>
+      <w:r>
+        <w:rPr>
+          <w:noProof/>
+        </w:rPr>
+        <w:drawing>
+          <wp:inline distT="0" distB="0" distL="0" distR="0" wp14:anchorId="31807E15" wp14:editId="23E15B40">
+            <wp:extent cx="4249051" cy="4019550"/>
+            <wp:effectExtent l="19050" t="19050" r="18415" b="19050"/>
+            <wp:docPr id="2" name="Grafik 2"/>
+            <wp:cNvGraphicFramePr>
+              <a:graphicFrameLocks xmlns:a="http://schemas.openxmlformats.org/drawingml/2006/main" noChangeAspect="1"/>
+            </wp:cNvGraphicFramePr>
+            <a:graphic xmlns:a="http://schemas.openxmlformats.org/drawingml/2006/main">
+              <a:graphicData uri="http://schemas.openxmlformats.org/drawingml/2006/picture">
+                <pic:pic xmlns:pic="http://schemas.openxmlformats.org/drawingml/2006/picture">
+                  <pic:nvPicPr>
+                    <pic:cNvPr id="1" name=""/>
+                    <pic:cNvPicPr/>
+                  </pic:nvPicPr>
+                  <pic:blipFill>
+                    <a:blip r:embed="rId7"/>
+                    <a:stretch>
+                      <a:fillRect/>
+                    </a:stretch>
+                  </pic:blipFill>
+                  <pic:spPr>
+                    <a:xfrm>
+                      <a:off x="0" y="0"/>
+                      <a:ext cx="4264200" cy="4033881"/>
                     </a:xfrm>
                     <a:prstGeom prst="rect">
                       <a:avLst/>
@@ -370,11 +433,95 @@
     <w:p>
       <w:pPr>
         <w:ind w:left="720"/>
-        <w:rPr>
-          <w:sz w:val="28"/>
-          <w:lang w:val="de-DE"/>
-        </w:rPr>
-      </w:pPr>
+        <w:contextualSpacing/>
+        <w:rPr>
+          <w:sz w:val="28"/>
+          <w:lang w:val="de-DE"/>
+        </w:rPr>
+      </w:pPr>
+    </w:p>
+    <w:p>
+      <w:pPr>
+        <w:pStyle w:val="Listenabsatz"/>
+        <w:numPr>
+          <w:ilvl w:val="0"/>
+          <w:numId w:val="2"/>
+        </w:numPr>
+        <w:rPr>
+          <w:sz w:val="28"/>
+          <w:lang w:val="de-DE"/>
+        </w:rPr>
+      </w:pPr>
+      <w:r>
+        <w:rPr>
+          <w:sz w:val="28"/>
+          <w:lang w:val="de-DE"/>
+        </w:rPr>
+        <w:t>Komponenten aufteilen in Et, UC und DT:</w:t>
+      </w:r>
+    </w:p>
+    <w:p>
+      <w:pPr>
+        <w:ind w:left="720"/>
+        <w:contextualSpacing/>
+        <w:rPr>
+          <w:sz w:val="28"/>
+          <w:lang w:val="de-DE"/>
+        </w:rPr>
+      </w:pPr>
+    </w:p>
+    <w:p>
+      <w:pPr>
+        <w:ind w:left="720"/>
+        <w:contextualSpacing/>
+        <w:jc w:val="center"/>
+        <w:rPr>
+          <w:sz w:val="28"/>
+          <w:lang w:val="de-DE"/>
+        </w:rPr>
+      </w:pPr>
+      <w:r>
+        <w:rPr>
+          <w:noProof/>
+        </w:rPr>
+        <w:drawing>
+          <wp:inline distT="0" distB="0" distL="0" distR="0" wp14:anchorId="3FA2F7E0" wp14:editId="6EE0C0A0">
+            <wp:extent cx="2814068" cy="3076575"/>
+            <wp:effectExtent l="0" t="0" r="5715" b="0"/>
+            <wp:docPr id="4" name="Grafik 4"/>
+            <wp:cNvGraphicFramePr>
+              <a:graphicFrameLocks xmlns:a="http://schemas.openxmlformats.org/drawingml/2006/main" noChangeAspect="1"/>
+            </wp:cNvGraphicFramePr>
+            <a:graphic xmlns:a="http://schemas.openxmlformats.org/drawingml/2006/main">
+              <a:graphicData uri="http://schemas.openxmlformats.org/drawingml/2006/picture">
+                <pic:pic xmlns:pic="http://schemas.openxmlformats.org/drawingml/2006/picture">
+                  <pic:nvPicPr>
+                    <pic:cNvPr id="1" name=""/>
+                    <pic:cNvPicPr/>
+                  </pic:nvPicPr>
+                  <pic:blipFill>
+                    <a:blip r:embed="rId8"/>
+                    <a:stretch>
+                      <a:fillRect/>
+                    </a:stretch>
+                  </pic:blipFill>
+                  <pic:spPr>
+                    <a:xfrm>
+                      <a:off x="0" y="0"/>
+                      <a:ext cx="2832282" cy="3096489"/>
+                    </a:xfrm>
+                    <a:prstGeom prst="rect">
+                      <a:avLst/>
+                    </a:prstGeom>
+                  </pic:spPr>
+                </pic:pic>
+              </a:graphicData>
+            </a:graphic>
+          </wp:inline>
+        </w:drawing>
+      </w:r>
+      <w:bookmarkStart w:id="0" w:name="_GoBack"/>
+      <w:bookmarkEnd w:id="0"/>
     </w:p>
     <w:sectPr>
       <w:pgSz w:w="11906" w:h="16838"/>
@@ -389,6 +536,119 @@
 <file path=word/numbering.xml><?xml version="1.0" encoding="utf-8"?>
 <w:numbering xmlns:wpc="http://schemas.microsoft.com/office/word/2010/wordprocessingCanvas" xmlns:cx="http://schemas.microsoft.com/office/drawing/2014/chartex" xmlns:cx1="http://schemas.microsoft.com/office/drawing/2015/9/8/chartex" xmlns:cx2="http://schemas.microsoft.com/office/drawing/2015/10/21/chartex" xmlns:cx3="http://schemas.microsoft.com/office/drawing/2016/5/9/chartex" xmlns:cx4="http://schemas.microsoft.com/office/drawing/2016/5/10/chartex" xmlns:cx5="http://schemas.microsoft.com/office/drawing/2016/5/11/chartex" xmlns:cx6="http://schemas.microsoft.com/office/drawing/2016/5/12/chartex" xmlns:cx7="http://schemas.microsoft.com/office/drawing/2016/5/13/chartex" xmlns:cx8="http://schemas.microsoft.com/office/drawing/2016/5/14/chartex" xmlns:mc="http://schemas.openxmlformats.org/markup-compatibility/2006" xmlns:aink="http://schemas.microsoft.com/office/drawing/2016/ink" xmlns:am3d="http://schemas.microsoft.com/office/drawing/2017/model3d" xmlns:o="urn:schemas-microsoft-com:office:office" xmlns:r="http://schemas.openxmlformats.org/officeDocument/2006/relationships" xmlns:m="http://schemas.openxmlformats.org/officeDocument/2006/math" xmlns:v="urn:schemas-microsoft-com:vml" xmlns:wp14="http://schemas.microsoft.com/office/word/2010/wordprocessingDrawing" xmlns:wp="http://schemas.openxmlformats.org/drawingml/2006/wordprocessingDrawing" xmlns:w10="urn:schemas-microsoft-com:office:word" xmlns:w="http://schemas.openxmlformats.org/wordprocessingml/2006/main" xmlns:w14="http://schemas.microsoft.com/office/word/2010/wordml" xmlns:w15="http://schemas.microsoft.com/office/word/2012/wordml" xmlns:w16cid="http://schemas.microsoft.com/office/word/2016/wordml/cid" xmlns:w16se="http://schemas.microsoft.com/office/word/2015/wordml/symex" xmlns:wpg="http://schemas.microsoft.com/office/word/2010/wordprocessingGroup" xmlns:wpi="http://schemas.microsoft.com/office/word/2010/wordprocessingInk" xmlns:wne="http://schemas.microsoft.com/office/word/2006/wordml" xmlns:wps="http://schemas.microsoft.com/office/word/2010/wordprocessingShape" mc:Ignorable="w14 w15 w16se w16cid wp14">
   <w:abstractNum w:abstractNumId="0" w15:restartNumberingAfterBreak="0">
+    <w:nsid w:val="3F4A2DBE"/>
+    <w:multiLevelType w:val="hybridMultilevel"/>
+    <w:tmpl w:val="997C985E"/>
+    <w:lvl w:ilvl="0" w:tplc="04070001">
+      <w:start w:val="1"/>
+      <w:numFmt w:val="bullet"/>
+      <w:lvlText w:val=""/>
+      <w:lvlJc w:val="left"/>
+      <w:pPr>
+        <w:ind w:left="1440" w:hanging="360"/>
+      </w:pPr>
+      <w:rPr>
+        <w:rFonts w:ascii="Symbol" w:hAnsi="Symbol" w:hint="default"/>
+      </w:rPr>
+    </w:lvl>
+    <w:lvl w:ilvl="1" w:tplc="04070003" w:tentative="1">
+      <w:start w:val="1"/>
+      <w:numFmt w:val="bullet"/>
+      <w:lvlText w:val="o"/>
+      <w:lvlJc w:val="left"/>
+      <w:pPr>
+        <w:ind w:left="2160" w:hanging="360"/>
+      </w:pPr>
+      <w:rPr>
+        <w:rFonts w:ascii="Courier New" w:hAnsi="Courier New" w:cs="Courier New" w:hint="default"/>
+      </w:rPr>
+    </w:lvl>
+    <w:lvl w:ilvl="2" w:tplc="04070005" w:tentative="1">
+      <w:start w:val="1"/>
+      <w:numFmt w:val="bullet"/>
+      <w:lvlText w:val=""/>
+      <w:lvlJc w:val="left"/>
+      <w:pPr>
+        <w:ind w:left="2880" w:hanging="360"/>
+      </w:pPr>
+      <w:rPr>
+        <w:rFonts w:ascii="Wingdings" w:hAnsi="Wingdings" w:hint="default"/>
+      </w:rPr>
+    </w:lvl>
+    <w:lvl w:ilvl="3" w:tplc="04070001" w:tentative="1">
+      <w:start w:val="1"/>
+      <w:numFmt w:val="bullet"/>
+      <w:lvlText w:val=""/>
+      <w:lvlJc w:val="left"/>
+      <w:pPr>
+        <w:ind w:left="3600" w:hanging="360"/>
+      </w:pPr>
+      <w:rPr>
+        <w:rFonts w:ascii="Symbol" w:hAnsi="Symbol" w:hint="default"/>
+      </w:rPr>
+    </w:lvl>
+    <w:lvl w:ilvl="4" w:tplc="04070003" w:tentative="1">
+      <w:start w:val="1"/>
+      <w:numFmt w:val="bullet"/>
+      <w:lvlText w:val="o"/>
+      <w:lvlJc w:val="left"/>
+      <w:pPr>
+        <w:ind w:left="4320" w:hanging="360"/>
+      </w:pPr>
+      <w:rPr>
+        <w:rFonts w:ascii="Courier New" w:hAnsi="Courier New" w:cs="Courier New" w:hint="default"/>
+      </w:rPr>
+    </w:lvl>
+    <w:lvl w:ilvl="5" w:tplc="04070005" w:tentative="1">
+      <w:start w:val="1"/>
+      <w:numFmt w:val="bullet"/>
+      <w:lvlText w:val=""/>
+      <w:lvlJc w:val="left"/>
+      <w:pPr>
+        <w:ind w:left="5040" w:hanging="360"/>
+      </w:pPr>
+      <w:rPr>
+        <w:rFonts w:ascii="Wingdings" w:hAnsi="Wingdings" w:hint="default"/>
+      </w:rPr>
+    </w:lvl>
+    <w:lvl w:ilvl="6" w:tplc="04070001" w:tentative="1">
+      <w:start w:val="1"/>
+      <w:numFmt w:val="bullet"/>
+      <w:lvlText w:val=""/>
+      <w:lvlJc w:val="left"/>
+      <w:pPr>
+        <w:ind w:left="5760" w:hanging="360"/>
+      </w:pPr>
+      <w:rPr>
+        <w:rFonts w:ascii="Symbol" w:hAnsi="Symbol" w:hint="default"/>
+      </w:rPr>
+    </w:lvl>
+    <w:lvl w:ilvl="7" w:tplc="04070003" w:tentative="1">
+      <w:start w:val="1"/>
+      <w:numFmt w:val="bullet"/>
+      <w:lvlText w:val="o"/>
+      <w:lvlJc w:val="left"/>
+      <w:pPr>
+        <w:ind w:left="6480" w:hanging="360"/>
+      </w:pPr>
+      <w:rPr>
+        <w:rFonts w:ascii="Courier New" w:hAnsi="Courier New" w:cs="Courier New" w:hint="default"/>
+      </w:rPr>
+    </w:lvl>
+    <w:lvl w:ilvl="8" w:tplc="04070005" w:tentative="1">
+      <w:start w:val="1"/>
+      <w:numFmt w:val="bullet"/>
+      <w:lvlText w:val=""/>
+      <w:lvlJc w:val="left"/>
+      <w:pPr>
+        <w:ind w:left="7200" w:hanging="360"/>
+      </w:pPr>
+      <w:rPr>
+        <w:rFonts w:ascii="Wingdings" w:hAnsi="Wingdings" w:hint="default"/>
+      </w:rPr>
+    </w:lvl>
+  </w:abstractNum>
+  <w:abstractNum w:abstractNumId="1" w15:restartNumberingAfterBreak="0">
     <w:nsid w:val="6393592D"/>
     <w:multiLevelType w:val="hybridMultilevel"/>
     <w:tmpl w:val="BE984BF4"/>
@@ -475,6 +735,9 @@
     </w:lvl>
   </w:abstractNum>
   <w:num w:numId="1">
+    <w:abstractNumId w:val="1"/>
+  </w:num>
+  <w:num w:numId="2">
     <w:abstractNumId w:val="0"/>
   </w:num>
 </w:numbering>

</xml_diff>